<commit_message>
System Model + InterAirport Model
Complete create and insert data System and InterAirport model
</commit_message>
<xml_diff>
--- a/docs/3-MoHinhUseCase.docx
+++ b/docs/3-MoHinhUseCase.docx
@@ -375,6 +375,26 @@
     </w:p>
     <w:p>
       <w:pPr>
+        <w:jc w:val="center"/>
+        <w:rPr>
+          <w:rFonts w:ascii="Arial" w:hAnsi="Arial" w:cs="Arial"/>
+          <w:sz w:val="30"/>
+          <w:szCs w:val="30"/>
+          <w:lang w:val="en-US"/>
+        </w:rPr>
+      </w:pPr>
+      <w:r>
+        <w:rPr>
+          <w:rFonts w:ascii="Arial" w:hAnsi="Arial" w:cs="Arial"/>
+          <w:sz w:val="30"/>
+          <w:szCs w:val="30"/>
+          <w:lang w:val="en-US"/>
+        </w:rPr>
+        <w:t>18120612 – Nguyễn Đức Minh Trí</w:t>
+      </w:r>
+    </w:p>
+    <w:p>
+      <w:pPr>
         <w:spacing w:line="240" w:lineRule="auto"/>
         <w:jc w:val="center"/>
         <w:rPr>
@@ -429,7 +449,6 @@
           <w:sz w:val="36"/>
           <w:lang w:val="en-US"/>
         </w:rPr>
-        <w:lastRenderedPageBreak/>
         <w:t>Bảng ghi nhận thay đổi tài liệu</w:t>
       </w:r>
       <w:r>
@@ -453,7 +472,7 @@
     </w:p>
     <w:tbl>
       <w:tblPr>
-        <w:tblW w:w="0" w:type="auto"/>
+        <w:tblW w:w="9504" w:type="dxa"/>
         <w:tblBorders>
           <w:top w:val="single" w:sz="6" w:space="0" w:color="auto"/>
           <w:left w:val="single" w:sz="6" w:space="0" w:color="auto"/>
@@ -466,15 +485,15 @@
         <w:tblLook w:val="0000" w:firstRow="0" w:lastRow="0" w:firstColumn="0" w:lastColumn="0" w:noHBand="0" w:noVBand="0"/>
       </w:tblPr>
       <w:tblGrid>
-        <w:gridCol w:w="2093"/>
-        <w:gridCol w:w="1363"/>
-        <w:gridCol w:w="3744"/>
-        <w:gridCol w:w="2304"/>
+        <w:gridCol w:w="1908"/>
+        <w:gridCol w:w="1260"/>
+        <w:gridCol w:w="3330"/>
+        <w:gridCol w:w="3006"/>
       </w:tblGrid>
       <w:tr>
         <w:tc>
           <w:tcPr>
-            <w:tcW w:w="2093" w:type="dxa"/>
+            <w:tcW w:w="1908" w:type="dxa"/>
             <w:tcBorders>
               <w:top w:val="single" w:sz="6" w:space="0" w:color="auto"/>
               <w:left w:val="single" w:sz="6" w:space="0" w:color="auto"/>
@@ -505,7 +524,7 @@
         </w:tc>
         <w:tc>
           <w:tcPr>
-            <w:tcW w:w="1363" w:type="dxa"/>
+            <w:tcW w:w="1260" w:type="dxa"/>
             <w:tcBorders>
               <w:top w:val="single" w:sz="6" w:space="0" w:color="auto"/>
               <w:left w:val="single" w:sz="6" w:space="0" w:color="auto"/>
@@ -536,7 +555,7 @@
         </w:tc>
         <w:tc>
           <w:tcPr>
-            <w:tcW w:w="3744" w:type="dxa"/>
+            <w:tcW w:w="3330" w:type="dxa"/>
             <w:tcBorders>
               <w:top w:val="single" w:sz="6" w:space="0" w:color="auto"/>
               <w:left w:val="single" w:sz="6" w:space="0" w:color="auto"/>
@@ -567,7 +586,7 @@
         </w:tc>
         <w:tc>
           <w:tcPr>
-            <w:tcW w:w="2304" w:type="dxa"/>
+            <w:tcW w:w="3006" w:type="dxa"/>
             <w:tcBorders>
               <w:top w:val="single" w:sz="6" w:space="0" w:color="auto"/>
               <w:left w:val="single" w:sz="6" w:space="0" w:color="auto"/>
@@ -600,7 +619,7 @@
       <w:tr>
         <w:tc>
           <w:tcPr>
-            <w:tcW w:w="2093" w:type="dxa"/>
+            <w:tcW w:w="1908" w:type="dxa"/>
             <w:tcBorders>
               <w:top w:val="single" w:sz="6" w:space="0" w:color="auto"/>
               <w:left w:val="single" w:sz="6" w:space="0" w:color="auto"/>
@@ -629,7 +648,7 @@
         </w:tc>
         <w:tc>
           <w:tcPr>
-            <w:tcW w:w="1363" w:type="dxa"/>
+            <w:tcW w:w="1260" w:type="dxa"/>
             <w:tcBorders>
               <w:top w:val="single" w:sz="6" w:space="0" w:color="auto"/>
               <w:left w:val="single" w:sz="6" w:space="0" w:color="auto"/>
@@ -658,7 +677,7 @@
         </w:tc>
         <w:tc>
           <w:tcPr>
-            <w:tcW w:w="3744" w:type="dxa"/>
+            <w:tcW w:w="3330" w:type="dxa"/>
             <w:tcBorders>
               <w:top w:val="single" w:sz="6" w:space="0" w:color="auto"/>
               <w:left w:val="single" w:sz="6" w:space="0" w:color="auto"/>
@@ -683,11 +702,18 @@
               </w:rPr>
               <w:t>Mô hình Use Case</w:t>
             </w:r>
+            <w:r>
+              <w:rPr>
+                <w:rFonts w:eastAsia="SimSun"/>
+                <w:lang w:val="en-US"/>
+              </w:rPr>
+              <w:t xml:space="preserve"> và Đặc tả Use Case</w:t>
+            </w:r>
           </w:p>
         </w:tc>
         <w:tc>
           <w:tcPr>
-            <w:tcW w:w="2304" w:type="dxa"/>
+            <w:tcW w:w="3006" w:type="dxa"/>
             <w:tcBorders>
               <w:top w:val="single" w:sz="6" w:space="0" w:color="auto"/>
               <w:left w:val="single" w:sz="6" w:space="0" w:color="auto"/>
@@ -713,12 +739,30 @@
               <w:t>Mai Thiện Tâm</w:t>
             </w:r>
           </w:p>
+          <w:p>
+            <w:pPr>
+              <w:keepLines/>
+              <w:spacing w:after="120"/>
+              <w:jc w:val="center"/>
+              <w:rPr>
+                <w:rFonts w:eastAsia="SimSun"/>
+                <w:lang w:val="en-US"/>
+              </w:rPr>
+            </w:pPr>
+            <w:r>
+              <w:rPr>
+                <w:rFonts w:eastAsia="SimSun"/>
+                <w:lang w:val="en-US"/>
+              </w:rPr>
+              <w:t>Nguyễn Đức Minh Trí</w:t>
+            </w:r>
+          </w:p>
         </w:tc>
       </w:tr>
       <w:tr>
         <w:tc>
           <w:tcPr>
-            <w:tcW w:w="2093" w:type="dxa"/>
+            <w:tcW w:w="1908" w:type="dxa"/>
             <w:tcBorders>
               <w:top w:val="single" w:sz="6" w:space="0" w:color="auto"/>
               <w:left w:val="single" w:sz="6" w:space="0" w:color="auto"/>
@@ -740,7 +784,7 @@
         </w:tc>
         <w:tc>
           <w:tcPr>
-            <w:tcW w:w="1363" w:type="dxa"/>
+            <w:tcW w:w="1260" w:type="dxa"/>
             <w:tcBorders>
               <w:top w:val="single" w:sz="6" w:space="0" w:color="auto"/>
               <w:left w:val="single" w:sz="6" w:space="0" w:color="auto"/>
@@ -752,7 +796,6 @@
             <w:pPr>
               <w:keepLines/>
               <w:spacing w:after="120"/>
-              <w:jc w:val="center"/>
               <w:rPr>
                 <w:rFonts w:eastAsia="SimSun"/>
                 <w:lang w:val="en-US"/>
@@ -762,7 +805,7 @@
         </w:tc>
         <w:tc>
           <w:tcPr>
-            <w:tcW w:w="3744" w:type="dxa"/>
+            <w:tcW w:w="3330" w:type="dxa"/>
             <w:tcBorders>
               <w:top w:val="single" w:sz="6" w:space="0" w:color="auto"/>
               <w:left w:val="single" w:sz="6" w:space="0" w:color="auto"/>
@@ -784,7 +827,7 @@
         </w:tc>
         <w:tc>
           <w:tcPr>
-            <w:tcW w:w="2304" w:type="dxa"/>
+            <w:tcW w:w="3006" w:type="dxa"/>
             <w:tcBorders>
               <w:top w:val="single" w:sz="6" w:space="0" w:color="auto"/>
               <w:left w:val="single" w:sz="6" w:space="0" w:color="auto"/>
@@ -808,7 +851,7 @@
       <w:tr>
         <w:tc>
           <w:tcPr>
-            <w:tcW w:w="2093" w:type="dxa"/>
+            <w:tcW w:w="1908" w:type="dxa"/>
             <w:tcBorders>
               <w:top w:val="single" w:sz="6" w:space="0" w:color="auto"/>
               <w:left w:val="single" w:sz="6" w:space="0" w:color="auto"/>
@@ -830,7 +873,7 @@
         </w:tc>
         <w:tc>
           <w:tcPr>
-            <w:tcW w:w="1363" w:type="dxa"/>
+            <w:tcW w:w="1260" w:type="dxa"/>
             <w:tcBorders>
               <w:top w:val="single" w:sz="6" w:space="0" w:color="auto"/>
               <w:left w:val="single" w:sz="6" w:space="0" w:color="auto"/>
@@ -852,7 +895,7 @@
         </w:tc>
         <w:tc>
           <w:tcPr>
-            <w:tcW w:w="3744" w:type="dxa"/>
+            <w:tcW w:w="3330" w:type="dxa"/>
             <w:tcBorders>
               <w:top w:val="single" w:sz="6" w:space="0" w:color="auto"/>
               <w:left w:val="single" w:sz="6" w:space="0" w:color="auto"/>
@@ -874,7 +917,7 @@
         </w:tc>
         <w:tc>
           <w:tcPr>
-            <w:tcW w:w="2304" w:type="dxa"/>
+            <w:tcW w:w="3006" w:type="dxa"/>
             <w:tcBorders>
               <w:top w:val="single" w:sz="6" w:space="0" w:color="auto"/>
               <w:left w:val="single" w:sz="6" w:space="0" w:color="auto"/>
@@ -898,7 +941,7 @@
       <w:tr>
         <w:tc>
           <w:tcPr>
-            <w:tcW w:w="2093" w:type="dxa"/>
+            <w:tcW w:w="1908" w:type="dxa"/>
             <w:tcBorders>
               <w:top w:val="single" w:sz="6" w:space="0" w:color="auto"/>
               <w:left w:val="single" w:sz="6" w:space="0" w:color="auto"/>
@@ -920,7 +963,7 @@
         </w:tc>
         <w:tc>
           <w:tcPr>
-            <w:tcW w:w="1363" w:type="dxa"/>
+            <w:tcW w:w="1260" w:type="dxa"/>
             <w:tcBorders>
               <w:top w:val="single" w:sz="6" w:space="0" w:color="auto"/>
               <w:left w:val="single" w:sz="6" w:space="0" w:color="auto"/>
@@ -942,7 +985,7 @@
         </w:tc>
         <w:tc>
           <w:tcPr>
-            <w:tcW w:w="3744" w:type="dxa"/>
+            <w:tcW w:w="3330" w:type="dxa"/>
             <w:tcBorders>
               <w:top w:val="single" w:sz="6" w:space="0" w:color="auto"/>
               <w:left w:val="single" w:sz="6" w:space="0" w:color="auto"/>
@@ -964,7 +1007,7 @@
         </w:tc>
         <w:tc>
           <w:tcPr>
-            <w:tcW w:w="2304" w:type="dxa"/>
+            <w:tcW w:w="3006" w:type="dxa"/>
             <w:tcBorders>
               <w:top w:val="single" w:sz="6" w:space="0" w:color="auto"/>
               <w:left w:val="single" w:sz="6" w:space="0" w:color="auto"/>
@@ -2950,19 +2993,19 @@
           <w:lang w:val="en-US"/>
         </w:rPr>
       </w:pPr>
-      <w:bookmarkStart w:id="1" w:name="_Toc451996089"/>
-      <w:bookmarkStart w:id="2" w:name="_Toc452184222"/>
-      <w:bookmarkStart w:id="3" w:name="_Toc452186669"/>
-      <w:bookmarkStart w:id="4" w:name="_Toc452198046"/>
-      <w:bookmarkStart w:id="5" w:name="_Toc460198367"/>
-      <w:bookmarkStart w:id="6" w:name="_Toc73439884"/>
+      <w:bookmarkStart w:id="1" w:name="_Toc73439884"/>
+      <w:bookmarkStart w:id="2" w:name="_Toc451996089"/>
+      <w:bookmarkStart w:id="3" w:name="_Toc452184222"/>
+      <w:bookmarkStart w:id="4" w:name="_Toc452186669"/>
+      <w:bookmarkStart w:id="5" w:name="_Toc452198046"/>
+      <w:bookmarkStart w:id="6" w:name="_Toc460198367"/>
       <w:r>
         <w:rPr>
           <w:lang w:val="en-US"/>
         </w:rPr>
         <w:t>Danh sách các Actor</w:t>
       </w:r>
-      <w:bookmarkEnd w:id="6"/>
+      <w:bookmarkEnd w:id="1"/>
     </w:p>
     <w:tbl>
       <w:tblPr>
@@ -4391,11 +4434,11 @@
         </w:rPr>
         <w:t xml:space="preserve">Đặc tả </w:t>
       </w:r>
-      <w:bookmarkEnd w:id="1"/>
       <w:bookmarkEnd w:id="2"/>
       <w:bookmarkEnd w:id="3"/>
       <w:bookmarkEnd w:id="4"/>
       <w:bookmarkEnd w:id="5"/>
+      <w:bookmarkEnd w:id="6"/>
       <w:r>
         <w:rPr>
           <w:lang w:val="en-US"/>
@@ -5000,13 +5043,7 @@
         <w:rPr>
           <w:lang w:val="en-US"/>
         </w:rPr>
-        <w:t xml:space="preserve">Đặc tả Use-case: </w:t>
-      </w:r>
-      <w:r>
-        <w:rPr>
-          <w:lang w:val="en-US"/>
-        </w:rPr>
-        <w:t>Đặt vé trước</w:t>
+        <w:t>Đặc tả Use-case: Đặt vé trước</w:t>
       </w:r>
       <w:bookmarkEnd w:id="11"/>
     </w:p>
@@ -6397,19 +6434,7 @@
         <w:rPr>
           <w:lang w:val="en-US"/>
         </w:rPr>
-        <w:t>Thay đổi số lượng tại ô số lượng sân bay</w:t>
-      </w:r>
-      <w:r>
-        <w:rPr>
-          <w:lang w:val="en-US"/>
-        </w:rPr>
-        <w:t xml:space="preserve"> trung gian</w:t>
-      </w:r>
-      <w:r>
-        <w:rPr>
-          <w:lang w:val="en-US"/>
-        </w:rPr>
-        <w:t xml:space="preserve"> và chọn Cập nhật</w:t>
+        <w:t>Thay đổi số lượng tại ô số lượng sân bay trung gian và chọn Cập nhật</w:t>
       </w:r>
     </w:p>
     <w:p>
@@ -6676,13 +6701,7 @@
         <w:rPr>
           <w:lang w:val="en-US"/>
         </w:rPr>
-        <w:t xml:space="preserve"> tại ô </w:t>
-      </w:r>
-      <w:r>
-        <w:rPr>
-          <w:lang w:val="en-US"/>
-        </w:rPr>
-        <w:t>thời gian bay</w:t>
+        <w:t xml:space="preserve"> tại ô thời gian bay</w:t>
       </w:r>
       <w:r>
         <w:rPr>
@@ -6948,13 +6967,7 @@
         <w:rPr>
           <w:lang w:val="en-US"/>
         </w:rPr>
-        <w:t xml:space="preserve">Thay đổi </w:t>
-      </w:r>
-      <w:r>
-        <w:rPr>
-          <w:lang w:val="en-US"/>
-        </w:rPr>
-        <w:t>thời gian</w:t>
+        <w:t>Thay đổi thời gian</w:t>
       </w:r>
       <w:r>
         <w:rPr>
@@ -6978,13 +6991,7 @@
         <w:rPr>
           <w:lang w:val="en-US"/>
         </w:rPr>
-        <w:t xml:space="preserve"> sân bay trung gian</w:t>
-      </w:r>
-      <w:r>
-        <w:rPr>
-          <w:lang w:val="en-US"/>
-        </w:rPr>
-        <w:t xml:space="preserve"> và chọn Cập nhật</w:t>
+        <w:t xml:space="preserve"> sân bay trung gian và chọn Cập nhật</w:t>
       </w:r>
     </w:p>
     <w:p>
@@ -7165,25 +7172,7 @@
         <w:rPr>
           <w:lang w:val="en-US"/>
         </w:rPr>
-        <w:t xml:space="preserve">Admin có quyền cập nhật các thông tin liên quan đến </w:t>
-      </w:r>
-      <w:r>
-        <w:rPr>
-          <w:lang w:val="en-US"/>
-        </w:rPr>
-        <w:t>vé máy bay</w:t>
-      </w:r>
-      <w:r>
-        <w:rPr>
-          <w:lang w:val="en-US"/>
-        </w:rPr>
-        <w:t xml:space="preserve">: </w:t>
-      </w:r>
-      <w:r>
-        <w:rPr>
-          <w:lang w:val="en-US"/>
-        </w:rPr>
-        <w:t>số lượng hạng vé, bảng đơn của giá vé, thời gian chậm nhất khi đặt vé, hủy vé</w:t>
+        <w:t>Admin có quyền cập nhật các thông tin liên quan đến vé máy bay: số lượng hạng vé, bảng đơn của giá vé, thời gian chậm nhất khi đặt vé, hủy vé</w:t>
       </w:r>
     </w:p>
     <w:p>
@@ -7431,13 +7420,7 @@
         <w:rPr>
           <w:lang w:val="en-US"/>
         </w:rPr>
-        <w:t>Một chức năng thuộc về quản lí thông tin</w:t>
-      </w:r>
-      <w:r>
-        <w:rPr>
-          <w:lang w:val="en-US"/>
-        </w:rPr>
-        <w:t xml:space="preserve"> vé máy bay</w:t>
+        <w:t>Một chức năng thuộc về quản lí thông tin vé máy bay</w:t>
       </w:r>
     </w:p>
     <w:p>
@@ -7493,13 +7476,7 @@
         <w:rPr>
           <w:lang w:val="en-US"/>
         </w:rPr>
-        <w:t xml:space="preserve">Chọn quản lí </w:t>
-      </w:r>
-      <w:r>
-        <w:rPr>
-          <w:lang w:val="en-US"/>
-        </w:rPr>
-        <w:t>vé máy bay</w:t>
+        <w:t>Chọn quản lí vé máy bay</w:t>
       </w:r>
     </w:p>
     <w:p>
@@ -8933,7 +8910,7 @@
         <w:lang w:val="en-US"/>
       </w:rPr>
       <w:drawing>
-        <wp:anchor distT="0" distB="0" distL="114300" distR="114300" simplePos="0" relativeHeight="251706368" behindDoc="1" locked="0" layoutInCell="1" allowOverlap="1" wp14:anchorId="12CE7696" wp14:editId="15A80574">
+        <wp:anchor distT="0" distB="0" distL="114300" distR="114300" simplePos="0" relativeHeight="251662336" behindDoc="1" locked="0" layoutInCell="1" allowOverlap="1" wp14:anchorId="12CE7696" wp14:editId="15A80574">
           <wp:simplePos x="0" y="0"/>
           <wp:positionH relativeFrom="column">
             <wp:posOffset>-541655</wp:posOffset>
@@ -9099,24 +9076,9 @@
           </w:r>
           <w:r>
             <w:rPr>
-              <w:color w:val="0000FF"/>
               <w:lang w:val="en-US"/>
             </w:rPr>
-            <w:t>&lt;</w:t>
-          </w:r>
-          <w:r>
-            <w:rPr>
-              <w:color w:val="0000FF"/>
-              <w:lang w:val="en-US"/>
-            </w:rPr>
-            <w:t>dd/mm/yyyy</w:t>
-          </w:r>
-          <w:r>
-            <w:rPr>
-              <w:color w:val="0000FF"/>
-              <w:lang w:val="en-US"/>
-            </w:rPr>
-            <w:t>&gt;</w:t>
+            <w:t>01/06/2021</w:t>
           </w:r>
         </w:p>
       </w:tc>

</xml_diff>